<commit_message>
[docs] fix the "Plan de gestión de costes" document
</commit_message>
<xml_diff>
--- a/docs/PLAN DE GESTION DE COSTES.docx
+++ b/docs/PLAN DE GESTION DE COSTES.docx
@@ -57,31 +57,13 @@
                 <w:sz w:val="20"/>
               </w:rPr>
             </w:pPr>
-            <w:proofErr w:type="spellStart"/>
             <w:r>
               <w:rPr>
                 <w:b/>
                 <w:sz w:val="20"/>
               </w:rPr>
-              <w:t>CityScape</w:t>
-            </w:r>
-            <w:proofErr w:type="spellEnd"/>
-            <w:r>
-              <w:rPr>
-                <w:b/>
-                <w:sz w:val="20"/>
-              </w:rPr>
-              <w:t xml:space="preserve"> </w:t>
-            </w:r>
-            <w:proofErr w:type="spellStart"/>
-            <w:r>
-              <w:rPr>
-                <w:b/>
-                <w:sz w:val="20"/>
-              </w:rPr>
-              <w:t>Rentals</w:t>
-            </w:r>
-            <w:proofErr w:type="spellEnd"/>
+              <w:t>CityScape Rentals</w:t>
+            </w:r>
           </w:p>
         </w:tc>
         <w:tc>
@@ -618,7 +600,7 @@
       </w:tr>
       <w:tr>
         <w:trPr>
-          <w:trHeight w:val="386"/>
+          <w:trHeight w:val="406"/>
         </w:trPr>
         <w:tc>
           <w:tcPr>
@@ -672,189 +654,7 @@
                 <w:sz w:val="20"/>
                 <w:szCs w:val="20"/>
               </w:rPr>
-              <w:t>Estimación Análoga</w:t>
-            </w:r>
-            <w:r>
-              <w:rPr>
-                <w:rFonts w:eastAsia="Calibri" w:cs="HelveticaNeueLT Std Med"/>
-                <w:iCs/>
-                <w:color w:val="4F81BD" w:themeColor="accent1"/>
-                <w:sz w:val="20"/>
-                <w:szCs w:val="20"/>
-              </w:rPr>
-              <w:t xml:space="preserve">: </w:t>
-            </w:r>
-            <w:r>
-              <w:rPr>
-                <w:rFonts w:eastAsia="Calibri" w:cs="HelveticaNeueLT Std Med"/>
-                <w:iCs/>
-                <w:color w:val="4F81BD" w:themeColor="accent1"/>
-                <w:sz w:val="20"/>
-                <w:szCs w:val="20"/>
-              </w:rPr>
-              <w:t>Comparación con proyectos anteriores similares.</w:t>
-            </w:r>
-          </w:p>
-        </w:tc>
-      </w:tr>
-      <w:tr>
-        <w:trPr>
-          <w:trHeight w:val="406"/>
-        </w:trPr>
-        <w:tc>
-          <w:tcPr>
-            <w:tcW w:w="363" w:type="pct"/>
-            <w:vAlign w:val="center"/>
-          </w:tcPr>
-          <w:p>
-            <w:pPr>
-              <w:spacing w:after="0" w:line="240" w:lineRule="auto"/>
-              <w:rPr>
-                <w:rFonts w:eastAsia="Calibri" w:cs="HelveticaNeueLT Std Med"/>
-                <w:iCs/>
-                <w:color w:val="4F81BD" w:themeColor="accent1"/>
-                <w:sz w:val="20"/>
-                <w:szCs w:val="20"/>
-              </w:rPr>
-            </w:pPr>
-            <w:r>
-              <w:rPr>
-                <w:rFonts w:eastAsia="Calibri" w:cs="HelveticaNeueLT Std Med"/>
-                <w:iCs/>
-                <w:color w:val="4F81BD" w:themeColor="accent1"/>
-                <w:sz w:val="20"/>
-                <w:szCs w:val="20"/>
-              </w:rPr>
-              <w:t>2</w:t>
-            </w:r>
-          </w:p>
-        </w:tc>
-        <w:tc>
-          <w:tcPr>
-            <w:tcW w:w="4637" w:type="pct"/>
-            <w:vAlign w:val="center"/>
-          </w:tcPr>
-          <w:p>
-            <w:pPr>
-              <w:spacing w:after="0" w:line="240" w:lineRule="auto"/>
-              <w:rPr>
-                <w:rFonts w:eastAsia="Calibri" w:cs="HelveticaNeueLT Std Med"/>
-                <w:iCs/>
-                <w:color w:val="4F81BD" w:themeColor="accent1"/>
-                <w:sz w:val="20"/>
-                <w:szCs w:val="20"/>
-              </w:rPr>
-            </w:pPr>
-            <w:r>
-              <w:rPr>
-                <w:rFonts w:eastAsia="Calibri" w:cs="HelveticaNeueLT Std Med"/>
-                <w:iCs/>
-                <w:color w:val="4F81BD" w:themeColor="accent1"/>
-                <w:sz w:val="20"/>
-                <w:szCs w:val="20"/>
-              </w:rPr>
-              <w:t>Estimación por Tres Valores</w:t>
-            </w:r>
-            <w:r>
-              <w:rPr>
-                <w:rFonts w:eastAsia="Calibri" w:cs="HelveticaNeueLT Std Med"/>
-                <w:iCs/>
-                <w:color w:val="4F81BD" w:themeColor="accent1"/>
-                <w:sz w:val="20"/>
-                <w:szCs w:val="20"/>
-              </w:rPr>
-              <w:t xml:space="preserve">: </w:t>
-            </w:r>
-            <w:r>
-              <w:rPr>
-                <w:rFonts w:eastAsia="Calibri" w:cs="HelveticaNeueLT Std Med"/>
-                <w:iCs/>
-                <w:color w:val="4F81BD" w:themeColor="accent1"/>
-                <w:sz w:val="20"/>
-                <w:szCs w:val="20"/>
-              </w:rPr>
-              <w:t>Utilizando valor optimista, más probable y pesimista para estimar los costos de las actividades y paquetes de trabajo.</w:t>
-            </w:r>
-          </w:p>
-        </w:tc>
-      </w:tr>
-      <w:tr>
-        <w:trPr>
-          <w:trHeight w:val="406"/>
-        </w:trPr>
-        <w:tc>
-          <w:tcPr>
-            <w:tcW w:w="363" w:type="pct"/>
-            <w:vAlign w:val="center"/>
-          </w:tcPr>
-          <w:p>
-            <w:pPr>
-              <w:spacing w:after="0" w:line="240" w:lineRule="auto"/>
-              <w:rPr>
-                <w:rFonts w:eastAsia="Calibri" w:cs="HelveticaNeueLT Std Med"/>
-                <w:iCs/>
-                <w:color w:val="4F81BD" w:themeColor="accent1"/>
-                <w:sz w:val="20"/>
-                <w:szCs w:val="20"/>
-              </w:rPr>
-            </w:pPr>
-            <w:r>
-              <w:rPr>
-                <w:rFonts w:eastAsia="Calibri" w:cs="HelveticaNeueLT Std Med"/>
-                <w:iCs/>
-                <w:color w:val="4F81BD" w:themeColor="accent1"/>
-                <w:sz w:val="20"/>
-                <w:szCs w:val="20"/>
-              </w:rPr>
-              <w:t>3</w:t>
-            </w:r>
-          </w:p>
-        </w:tc>
-        <w:tc>
-          <w:tcPr>
-            <w:tcW w:w="4637" w:type="pct"/>
-            <w:vAlign w:val="center"/>
-          </w:tcPr>
-          <w:p>
-            <w:pPr>
-              <w:spacing w:after="0" w:line="240" w:lineRule="auto"/>
-              <w:rPr>
-                <w:rFonts w:eastAsia="Calibri" w:cs="HelveticaNeueLT Std Med"/>
-                <w:iCs/>
-                <w:color w:val="4F81BD" w:themeColor="accent1"/>
-                <w:sz w:val="20"/>
-                <w:szCs w:val="20"/>
-              </w:rPr>
-            </w:pPr>
-            <w:r>
-              <w:rPr>
-                <w:rFonts w:eastAsia="Calibri" w:cs="HelveticaNeueLT Std Med"/>
-                <w:iCs/>
-                <w:color w:val="4F81BD" w:themeColor="accent1"/>
-                <w:sz w:val="20"/>
-                <w:szCs w:val="20"/>
-              </w:rPr>
-              <w:t>Estimación Ascendente</w:t>
-            </w:r>
-            <w:r>
-              <w:rPr>
-                <w:rFonts w:eastAsia="Calibri" w:cs="HelveticaNeueLT Std Med"/>
-                <w:iCs/>
-                <w:color w:val="4F81BD" w:themeColor="accent1"/>
-                <w:sz w:val="20"/>
-                <w:szCs w:val="20"/>
-              </w:rPr>
-              <w:t xml:space="preserve">: </w:t>
-            </w:r>
-            <w:r>
-              <w:rPr>
-                <w:rFonts w:eastAsia="Calibri" w:cs="HelveticaNeueLT Std Med"/>
-                <w:iCs/>
-                <w:color w:val="4F81BD" w:themeColor="accent1"/>
-                <w:sz w:val="20"/>
-                <w:szCs w:val="20"/>
-              </w:rPr>
-              <w:t>Desglose de los costes en paquetes de trabajo específicos, sumando los costes individuales para obtener el coste total del proyecto.</w:t>
+              <w:t>Estimación Ascendente: Desglose de los costes en paquetes de trabajo específicos, sumando los costes individuales para obtener el coste total del proyecto.</w:t>
             </w:r>
           </w:p>
         </w:tc>
@@ -1616,6 +1416,7 @@
                 <w:sz w:val="20"/>
                 <w:szCs w:val="20"/>
               </w:rPr>
+              <w:lastRenderedPageBreak/>
               <w:t>Se asume que el personal del cliente estará disponible y comprometido para participar en la formación sobre el uso y gestión de la plataforma.</w:t>
             </w:r>
           </w:p>
@@ -1641,6 +1442,30 @@
                 <w:szCs w:val="20"/>
               </w:rPr>
               <w:t>Se supone que los plazos establecidos para cada fase del proyecto serán cumplidos por todas las partes involucradas, sin demoras significativas en la entrega de recursos o aprobaciones.</w:t>
+            </w:r>
+          </w:p>
+          <w:p>
+            <w:pPr>
+              <w:pStyle w:val="Prrafodelista"/>
+              <w:numPr>
+                <w:ilvl w:val="0"/>
+                <w:numId w:val="3"/>
+              </w:numPr>
+              <w:spacing w:afterAutospacing="0"/>
+              <w:jc w:val="both"/>
+              <w:rPr>
+                <w:color w:val="4F81BD" w:themeColor="accent1"/>
+                <w:sz w:val="20"/>
+                <w:szCs w:val="20"/>
+              </w:rPr>
+            </w:pPr>
+            <w:r>
+              <w:rPr>
+                <w:color w:val="4F81BD" w:themeColor="accent1"/>
+                <w:sz w:val="20"/>
+                <w:szCs w:val="20"/>
+              </w:rPr>
+              <w:t>Se respetará el límite del presupuesto establecido en 20.000€</w:t>
             </w:r>
           </w:p>
           <w:p>
@@ -2722,15 +2547,7 @@
                 <w:sz w:val="20"/>
                 <w:szCs w:val="20"/>
               </w:rPr>
-              <w:t>Mensual</w:t>
-            </w:r>
-            <w:r>
-              <w:rPr>
-                <w:color w:val="4F81BD" w:themeColor="accent1"/>
-                <w:sz w:val="20"/>
-                <w:szCs w:val="20"/>
-              </w:rPr>
-              <w:tab/>
+              <w:t>Semanal</w:t>
             </w:r>
           </w:p>
         </w:tc>
@@ -2780,7 +2597,7 @@
                 <w:sz w:val="20"/>
                 <w:szCs w:val="20"/>
               </w:rPr>
-              <w:t>Mensual</w:t>
+              <w:t>Semanal</w:t>
             </w:r>
             <w:r>
               <w:rPr>
@@ -2838,7 +2655,7 @@
                 <w:sz w:val="20"/>
                 <w:szCs w:val="20"/>
               </w:rPr>
-              <w:t>Mensual</w:t>
+              <w:t>Semanal</w:t>
             </w:r>
           </w:p>
         </w:tc>
@@ -2888,7 +2705,7 @@
                 <w:sz w:val="20"/>
                 <w:szCs w:val="20"/>
               </w:rPr>
-              <w:t>Mensual</w:t>
+              <w:t>Semanal</w:t>
             </w:r>
           </w:p>
         </w:tc>
@@ -2938,7 +2755,7 @@
                 <w:sz w:val="20"/>
                 <w:szCs w:val="20"/>
               </w:rPr>
-              <w:t>Mensual</w:t>
+              <w:t>Semanal</w:t>
             </w:r>
           </w:p>
         </w:tc>
@@ -2988,7 +2805,7 @@
                 <w:sz w:val="20"/>
                 <w:szCs w:val="20"/>
               </w:rPr>
-              <w:t>Mensual</w:t>
+              <w:t>Semanal</w:t>
             </w:r>
           </w:p>
         </w:tc>
@@ -3230,12 +3047,10 @@
               <w:tblLook w:val="04A0" w:firstRow="1" w:lastRow="0" w:firstColumn="1" w:lastColumn="0" w:noHBand="0" w:noVBand="1"/>
             </w:tblPr>
             <w:tblGrid>
-              <w:gridCol w:w="10755"/>
-              <w:gridCol w:w="45"/>
+              <w:gridCol w:w="96"/>
             </w:tblGrid>
             <w:tr>
               <w:trPr>
-                <w:gridAfter w:val="1"/>
                 <w:tblCellSpacing w:w="15" w:type="dxa"/>
               </w:trPr>
               <w:tc>
@@ -3253,47 +3068,6 @@
                       <w:lang w:val="es-ES"/>
                     </w:rPr>
                   </w:pPr>
-                </w:p>
-              </w:tc>
-            </w:tr>
-            <w:tr>
-              <w:trPr>
-                <w:tblCellSpacing w:w="15" w:type="dxa"/>
-              </w:trPr>
-              <w:tc>
-                <w:tcPr>
-                  <w:tcW w:w="0" w:type="auto"/>
-                  <w:gridSpan w:val="2"/>
-                  <w:vAlign w:val="center"/>
-                  <w:hideMark/>
-                </w:tcPr>
-                <w:p>
-                  <w:pPr>
-                    <w:spacing w:after="0" w:afterAutospacing="0" w:line="240" w:lineRule="auto"/>
-                    <w:rPr>
-                      <w:color w:val="4F81BD" w:themeColor="accent1"/>
-                      <w:sz w:val="20"/>
-                      <w:lang w:val="es-ES"/>
-                    </w:rPr>
-                  </w:pPr>
-                  <w:r>
-                    <w:rPr>
-                      <w:b/>
-                      <w:bCs/>
-                      <w:color w:val="4F81BD" w:themeColor="accent1"/>
-                      <w:sz w:val="20"/>
-                      <w:lang w:val="es-ES"/>
-                    </w:rPr>
-                    <w:t>SonarQube:</w:t>
-                  </w:r>
-                  <w:r>
-                    <w:rPr>
-                      <w:color w:val="4F81BD" w:themeColor="accent1"/>
-                      <w:sz w:val="20"/>
-                      <w:lang w:val="es-ES"/>
-                    </w:rPr>
-                    <w:t xml:space="preserve"> Herramienta de control de calidad y seguridad del código, asegurando que los desarrollos cumplen con los estándares y evitando costos adicionales.</w:t>
-                  </w:r>
                 </w:p>
               </w:tc>
             </w:tr>
@@ -3575,6 +3349,8 @@
     </w:r>
     <w:r>
       <w:tab/>
+    </w:r>
+    <w:r>
       <w:t xml:space="preserve">Página </w:t>
     </w:r>
     <w:r>
@@ -4416,6 +4192,7 @@
   <w:style w:type="character" w:default="1" w:styleId="Fuentedeprrafopredeter">
     <w:name w:val="Default Paragraph Font"/>
     <w:uiPriority w:val="1"/>
+    <w:semiHidden/>
     <w:unhideWhenUsed/>
   </w:style>
   <w:style w:type="table" w:default="1" w:styleId="Tablanormal">

</xml_diff>